<commit_message>
Update 2019.05.03 - Playtesting Feedback.docx
</commit_message>
<xml_diff>
--- a/Meeting Minutes/2019.05.03 - Playtesting Feedback.docx
+++ b/Meeting Minutes/2019.05.03 - Playtesting Feedback.docx
@@ -683,16 +683,40 @@
         <w:rPr>
           <w:lang w:val="en-GB"/>
         </w:rPr>
-        <w:t xml:space="preserve">– While changing the view port of the game for the tutorial to include less of the ship and focus on just that section of the tutorial provided slight clarity for the testers it also confused them during the main game when the level was completely different.  Team have decided that the new view point while benefits each section of the tutorial, ultimately confused players in the main game and therefore have decided to </w:t>
-      </w:r>
-      <w:proofErr w:type="gramStart"/>
-      <w:r>
-        <w:rPr>
-          <w:lang w:val="en-GB"/>
-        </w:rPr>
-        <w:t>revert back</w:t>
-      </w:r>
-      <w:proofErr w:type="gramEnd"/>
+        <w:t xml:space="preserve">– </w:t>
+      </w:r>
+      <w:r>
+        <w:rPr>
+          <w:lang w:val="en-GB"/>
+        </w:rPr>
+        <w:t xml:space="preserve">As per Rob’s feedback team investigated ways the viewport could be adjusted to remove the clutter and help players focus on just the sections of the tutorial the game is trying to show them.  </w:t>
+      </w:r>
+      <w:r>
+        <w:rPr>
+          <w:lang w:val="en-GB"/>
+        </w:rPr>
+        <w:t>While changing the view port of the game for the tutorial to include less of the ship and focus on just that section of the tutorial provided slight clarity for the testers it also confused them during the main game when the level was completely different</w:t>
+      </w:r>
+      <w:r>
+        <w:rPr>
+          <w:lang w:val="en-GB"/>
+        </w:rPr>
+        <w:t xml:space="preserve"> and players struggled to understand where items were</w:t>
+      </w:r>
+      <w:bookmarkStart w:id="2" w:name="_GoBack"/>
+      <w:bookmarkEnd w:id="2"/>
+      <w:r>
+        <w:rPr>
+          <w:lang w:val="en-GB"/>
+        </w:rPr>
+        <w:t xml:space="preserve">.  Team have decided that the new view point while benefits each section of the tutorial, ultimately confused players in the main game and therefore have decided to </w:t>
+      </w:r>
+      <w:r>
+        <w:rPr>
+          <w:lang w:val="en-GB"/>
+        </w:rPr>
+        <w:t>revert</w:t>
+      </w:r>
       <w:r>
         <w:rPr>
           <w:lang w:val="en-GB"/>
@@ -898,8 +922,6 @@
         </w:rPr>
         <w:t>P</w:t>
       </w:r>
-      <w:bookmarkStart w:id="2" w:name="_GoBack"/>
-      <w:bookmarkEnd w:id="2"/>
       <w:r>
         <w:rPr>
           <w:b/>
@@ -1143,6 +1165,7 @@
         </w:rPr>
       </w:pPr>
       <w:r>
+        <w:lastRenderedPageBreak/>
         <w:t>Gather all feedback received from the previous week and current weeks playtests and sort the feedback into different categories, such as good, bad and game breaking. </w:t>
       </w:r>
     </w:p>
@@ -1162,7 +1185,6 @@
         <w:rPr>
           <w:b/>
         </w:rPr>
-        <w:lastRenderedPageBreak/>
         <w:t xml:space="preserve">As part of a studio jam, continue development of the tutorial moving onto the next stages.  Seagull, Rocks Etc. </w:t>
       </w:r>
       <w:r>
@@ -1760,6 +1782,7 @@
         <w:jc w:val="center"/>
       </w:pPr>
       <w:r>
+        <w:lastRenderedPageBreak/>
         <w:t xml:space="preserve">"Even if you make something </w:t>
       </w:r>
       <w:r>
@@ -1817,7 +1840,6 @@
         <w:rPr>
           <w:b/>
         </w:rPr>
-        <w:lastRenderedPageBreak/>
         <w:t xml:space="preserve">As part of a studio jam, adjust the action times for loading the cannons, mopping the deck, and steering the ship </w:t>
       </w:r>
       <w:r>

</xml_diff>